<commit_message>
Istayed up for 5 houts, to write 2 sentances, if this isnt peak productivity, idk what is
</commit_message>
<xml_diff>
--- a/Proposal/Proposal.docx
+++ b/Proposal/Proposal.docx
@@ -8,102 +8,116 @@
         <w:rPr>
           <w:b/>
           <w:bCs/>
-          <w:szCs w:val="24"/>
-        </w:rPr>
-      </w:pPr>
-    </w:p>
-    <w:p>
-      <w:pPr>
-        <w:jc w:val="center"/>
-        <w:rPr>
-          <w:b/>
-          <w:bCs/>
-          <w:szCs w:val="24"/>
-        </w:rPr>
-      </w:pPr>
-    </w:p>
-    <w:p>
-      <w:pPr>
-        <w:jc w:val="center"/>
-        <w:rPr>
-          <w:b/>
-          <w:bCs/>
-          <w:szCs w:val="24"/>
-        </w:rPr>
-      </w:pPr>
-    </w:p>
-    <w:p>
-      <w:pPr>
-        <w:jc w:val="center"/>
-        <w:rPr>
-          <w:b/>
-          <w:bCs/>
-          <w:szCs w:val="24"/>
-        </w:rPr>
-      </w:pPr>
-    </w:p>
-    <w:p>
-      <w:pPr>
-        <w:jc w:val="center"/>
-        <w:rPr>
-          <w:b/>
-          <w:bCs/>
-          <w:szCs w:val="24"/>
-        </w:rPr>
-      </w:pPr>
-    </w:p>
-    <w:p>
-      <w:pPr>
-        <w:jc w:val="center"/>
-        <w:rPr>
-          <w:b/>
-          <w:bCs/>
-          <w:szCs w:val="24"/>
-        </w:rPr>
-      </w:pPr>
-    </w:p>
-    <w:p>
-      <w:pPr>
-        <w:jc w:val="center"/>
-        <w:rPr>
-          <w:b/>
-          <w:bCs/>
-          <w:szCs w:val="24"/>
-        </w:rPr>
-      </w:pPr>
-      <w:r>
-        <w:rPr>
-          <w:b/>
-          <w:bCs/>
-          <w:szCs w:val="24"/>
-        </w:rPr>
-        <w:t>Increase Dietary Accommodations for Students and Faculty at Iowa State University</w:t>
-      </w:r>
-    </w:p>
-    <w:p>
-      <w:pPr>
-        <w:jc w:val="center"/>
-        <w:rPr>
-          <w:b/>
-          <w:bCs/>
-          <w:szCs w:val="24"/>
-        </w:rPr>
-      </w:pPr>
-    </w:p>
-    <w:p>
-      <w:pPr>
-        <w:jc w:val="center"/>
-        <w:rPr>
-          <w:b/>
-          <w:bCs/>
-          <w:szCs w:val="24"/>
-        </w:rPr>
-      </w:pPr>
-      <w:r>
-        <w:rPr>
-          <w:b/>
-          <w:bCs/>
-          <w:szCs w:val="24"/>
+        </w:rPr>
+      </w:pPr>
+    </w:p>
+    <w:p>
+      <w:pPr>
+        <w:jc w:val="center"/>
+        <w:rPr>
+          <w:b/>
+          <w:bCs/>
+        </w:rPr>
+      </w:pPr>
+    </w:p>
+    <w:p>
+      <w:pPr>
+        <w:jc w:val="center"/>
+        <w:rPr>
+          <w:b/>
+          <w:bCs/>
+        </w:rPr>
+      </w:pPr>
+    </w:p>
+    <w:p>
+      <w:pPr>
+        <w:jc w:val="center"/>
+        <w:rPr>
+          <w:b/>
+          <w:bCs/>
+        </w:rPr>
+      </w:pPr>
+    </w:p>
+    <w:p>
+      <w:pPr>
+        <w:jc w:val="center"/>
+        <w:rPr>
+          <w:b/>
+          <w:bCs/>
+        </w:rPr>
+      </w:pPr>
+    </w:p>
+    <w:p>
+      <w:pPr>
+        <w:jc w:val="center"/>
+        <w:rPr>
+          <w:b/>
+          <w:bCs/>
+        </w:rPr>
+      </w:pPr>
+    </w:p>
+    <w:p>
+      <w:pPr>
+        <w:jc w:val="center"/>
+        <w:rPr>
+          <w:b/>
+          <w:bCs/>
+        </w:rPr>
+      </w:pPr>
+    </w:p>
+    <w:p>
+      <w:pPr>
+        <w:jc w:val="center"/>
+        <w:rPr>
+          <w:b/>
+          <w:bCs/>
+        </w:rPr>
+      </w:pPr>
+    </w:p>
+    <w:p>
+      <w:pPr>
+        <w:jc w:val="center"/>
+        <w:rPr>
+          <w:b/>
+          <w:bCs/>
+        </w:rPr>
+      </w:pPr>
+      <w:r>
+        <w:rPr>
+          <w:b/>
+          <w:bCs/>
+        </w:rPr>
+        <w:t xml:space="preserve">Improve </w:t>
+      </w:r>
+      <w:r>
+        <w:rPr>
+          <w:b/>
+          <w:bCs/>
+        </w:rPr>
+        <w:t>Dietary Accommodations for Students and Faculty at Iowa State University</w:t>
+      </w:r>
+    </w:p>
+    <w:p>
+      <w:pPr>
+        <w:jc w:val="center"/>
+        <w:rPr>
+          <w:b/>
+          <w:bCs/>
+        </w:rPr>
+      </w:pPr>
+    </w:p>
+    <w:p>
+      <w:pPr>
+        <w:jc w:val="center"/>
+        <w:rPr>
+          <w:b/>
+          <w:bCs/>
+        </w:rPr>
+      </w:pPr>
+      <w:r>
+        <w:rPr>
+          <w:b/>
+          <w:bCs/>
         </w:rPr>
         <w:t>Haadi Majeed</w:t>
       </w:r>
@@ -113,14 +127,12 @@
         <w:rPr>
           <w:b/>
           <w:bCs/>
-          <w:szCs w:val="24"/>
-        </w:rPr>
-      </w:pPr>
-      <w:r>
-        <w:rPr>
-          <w:b/>
-          <w:bCs/>
-          <w:szCs w:val="24"/>
+        </w:rPr>
+      </w:pPr>
+      <w:r>
+        <w:rPr>
+          <w:b/>
+          <w:bCs/>
         </w:rPr>
         <w:br w:type="page"/>
       </w:r>
@@ -128,10 +140,90 @@
     <w:p>
       <w:pPr>
         <w:rPr>
-          <w:szCs w:val="24"/>
-        </w:rPr>
-      </w:pPr>
-    </w:p>
+          <w:b/>
+          <w:bCs/>
+        </w:rPr>
+      </w:pPr>
+      <w:r>
+        <w:rPr>
+          <w:b/>
+          <w:bCs/>
+        </w:rPr>
+        <w:lastRenderedPageBreak/>
+        <w:t xml:space="preserve">1. </w:t>
+      </w:r>
+      <w:r>
+        <w:rPr>
+          <w:b/>
+          <w:bCs/>
+        </w:rPr>
+        <w:t>Introduction</w:t>
+      </w:r>
+    </w:p>
+    <w:p>
+      <w:pPr>
+        <w:rPr>
+          <w:i/>
+          <w:iCs/>
+          <w:u w:val="single"/>
+        </w:rPr>
+      </w:pPr>
+      <w:r>
+        <w:rPr>
+          <w:i/>
+          <w:iCs/>
+          <w:u w:val="single"/>
+        </w:rPr>
+        <w:t xml:space="preserve">1.1 </w:t>
+      </w:r>
+      <w:r>
+        <w:rPr>
+          <w:i/>
+          <w:iCs/>
+          <w:u w:val="single"/>
+        </w:rPr>
+        <w:t>Purpose:</w:t>
+      </w:r>
+    </w:p>
+    <w:p>
+      <w:r>
+        <w:tab/>
+      </w:r>
+      <w:r>
+        <w:t>This document is intended for the administration of Iowa State Universities dining ser</w:t>
+      </w:r>
+      <w:r>
+        <w:t xml:space="preserve">vices for existing dining services on campus. </w:t>
+      </w:r>
+      <w:r>
+        <w:t xml:space="preserve">The proposal is for </w:t>
+      </w:r>
+      <w:r>
+        <w:t xml:space="preserve">a revamp of the current configuration of the kitchens to accommodate those with dietary restrictions in a more proper fashion. </w:t>
+      </w:r>
+      <w:r>
+        <w:t xml:space="preserve"> </w:t>
+      </w:r>
+    </w:p>
+    <w:p/>
+    <w:p>
+      <w:pPr>
+        <w:rPr>
+          <w:i/>
+          <w:iCs/>
+          <w:u w:val="single"/>
+        </w:rPr>
+      </w:pPr>
+      <w:r>
+        <w:rPr>
+          <w:i/>
+          <w:iCs/>
+          <w:u w:val="single"/>
+        </w:rPr>
+        <w:t>1.2 Background</w:t>
+      </w:r>
+    </w:p>
+    <w:p/>
     <w:sectPr>
       <w:pgSz w:w="11906" w:h="16838"/>
       <w:pgMar w:top="1440" w:right="1440" w:bottom="1440" w:left="1440" w:header="708" w:footer="708" w:gutter="0"/>
@@ -149,7 +241,7 @@
       <w:rPr>
         <w:rFonts w:ascii="Times New Roman" w:eastAsiaTheme="minorHAnsi" w:hAnsi="Times New Roman" w:cstheme="minorBidi"/>
         <w:sz w:val="24"/>
-        <w:szCs w:val="22"/>
+        <w:szCs w:val="24"/>
         <w:lang w:val="en-GB" w:eastAsia="en-US" w:bidi="ar-SA"/>
       </w:rPr>
     </w:rPrDefault>
@@ -568,6 +660,17 @@
     <w:semiHidden/>
     <w:unhideWhenUsed/>
   </w:style>
+  <w:style w:type="paragraph" w:styleId="ListParagraph">
+    <w:name w:val="List Paragraph"/>
+    <w:basedOn w:val="Normal"/>
+    <w:uiPriority w:val="34"/>
+    <w:qFormat/>
+    <w:rsid w:val="00523550"/>
+    <w:pPr>
+      <w:ind w:left="720"/>
+      <w:contextualSpacing/>
+    </w:pPr>
+  </w:style>
 </w:styles>
 </file>
 

</xml_diff>

<commit_message>
sources added to notes, some progress made
</commit_message>
<xml_diff>
--- a/Proposal/Proposal.docx
+++ b/Proposal/Proposal.docx
@@ -223,7 +223,21 @@
         <w:t>1.2 Background</w:t>
       </w:r>
     </w:p>
-    <w:p/>
+    <w:p>
+      <w:r>
+        <w:tab/>
+        <w:t xml:space="preserve">Iowa State University </w:t>
+      </w:r>
+      <w:r>
+        <w:t xml:space="preserve">has reported that there are 31,825 students this last fall </w:t>
+      </w:r>
+      <w:r>
+        <w:t>semester</w:t>
+      </w:r>
+      <w:r>
+        <w:t xml:space="preserve">. Along with this, approximately 20% of Americans having some form of food allergy be it to nuts, gluten, or any other assortment of combinations to foods. </w:t>
+      </w:r>
+    </w:p>
     <w:sectPr>
       <w:pgSz w:w="11906" w:h="16838"/>
       <w:pgMar w:top="1440" w:right="1440" w:bottom="1440" w:left="1440" w:header="708" w:footer="708" w:gutter="0"/>
@@ -636,7 +650,6 @@
   <w:style w:type="character" w:default="1" w:styleId="DefaultParagraphFont">
     <w:name w:val="Default Paragraph Font"/>
     <w:uiPriority w:val="1"/>
-    <w:semiHidden/>
     <w:unhideWhenUsed/>
   </w:style>
   <w:style w:type="table" w:default="1" w:styleId="TableNormal">

</xml_diff>

<commit_message>
basically zero progress, but I may switch to laptop
</commit_message>
<xml_diff>
--- a/Proposal/Proposal.docx
+++ b/Proposal/Proposal.docx
@@ -236,6 +236,15 @@
       </w:r>
       <w:r>
         <w:t xml:space="preserve">. Along with this, approximately 20% of Americans having some form of food allergy be it to nuts, gluten, or any other assortment of combinations to foods. </w:t>
+      </w:r>
+      <w:r>
+        <w:t>There are also many students who have dietary restrictions due to religious reasons</w:t>
+      </w:r>
+      <w:r>
+        <w:t xml:space="preserve"> and must avoid certain or all animal products, however due to either carelessness or ignorance </w:t>
+      </w:r>
+      <w:r>
+        <w:t xml:space="preserve">cross contamination occurs rendering the meal unsuitable for the persons. The situation at non-dining centres is a bit different </w:t>
       </w:r>
     </w:p>
     <w:sectPr>
@@ -650,6 +659,7 @@
   <w:style w:type="character" w:default="1" w:styleId="DefaultParagraphFont">
     <w:name w:val="Default Paragraph Font"/>
     <w:uiPriority w:val="1"/>
+    <w:semiHidden/>
     <w:unhideWhenUsed/>
   </w:style>
   <w:style w:type="table" w:default="1" w:styleId="TableNormal">

</xml_diff>

<commit_message>
im gonna toaster bath, I hate this paper
</commit_message>
<xml_diff>
--- a/Proposal/Proposal.docx
+++ b/Proposal/Proposal.docx
@@ -82,6 +82,24 @@
           <w:bCs/>
         </w:rPr>
       </w:pPr>
+    </w:p>
+    <w:p>
+      <w:pPr>
+        <w:jc w:val="center"/>
+        <w:rPr>
+          <w:b/>
+          <w:bCs/>
+        </w:rPr>
+      </w:pPr>
+    </w:p>
+    <w:p>
+      <w:pPr>
+        <w:jc w:val="center"/>
+        <w:rPr>
+          <w:b/>
+          <w:bCs/>
+        </w:rPr>
+      </w:pPr>
       <w:r>
         <w:rPr>
           <w:b/>
@@ -235,7 +253,13 @@
         <w:t>semester</w:t>
       </w:r>
       <w:r>
-        <w:t xml:space="preserve">. Along with this, approximately 20% of Americans having some form of food allergy be it to nuts, gluten, or any other assortment of combinations to foods. </w:t>
+        <w:t>. Along with this, approximately 20% of Americans having some form of food allergy be it to nuts, gluten, or any other assortment of combinations to foods</w:t>
+      </w:r>
+      <w:r>
+        <w:t xml:space="preserve"> (food allergy)</w:t>
+      </w:r>
+      <w:r>
+        <w:t xml:space="preserve">. </w:t>
       </w:r>
       <w:r>
         <w:t>There are also many students who have dietary restrictions due to religious reasons</w:t>
@@ -245,6 +269,70 @@
       </w:r>
       <w:r>
         <w:t xml:space="preserve">cross contamination occurs rendering the meal unsuitable for the persons. The situation at non-dining centres is a bit different </w:t>
+      </w:r>
+      <w:r>
+        <w:t xml:space="preserve">as most of them are optimised to have </w:t>
+      </w:r>
+      <w:r>
+        <w:t>one or two workstations per entre type; ex: anything that needs to be grilled is done in one area, anything fried in another, etc.</w:t>
+      </w:r>
+    </w:p>
+    <w:p/>
+    <w:p>
+      <w:pPr>
+        <w:rPr>
+          <w:i/>
+          <w:iCs/>
+          <w:u w:val="single"/>
+        </w:rPr>
+      </w:pPr>
+      <w:r>
+        <w:rPr>
+          <w:u w:val="single"/>
+        </w:rPr>
+        <w:t xml:space="preserve"> </w:t>
+      </w:r>
+      <w:r>
+        <w:rPr>
+          <w:i/>
+          <w:iCs/>
+          <w:u w:val="single"/>
+        </w:rPr>
+        <w:t>1.3 Scope</w:t>
+      </w:r>
+    </w:p>
+    <w:p>
+      <w:r>
+        <w:tab/>
+        <w:t xml:space="preserve">This proposal only goes into modifying the current physical infrastructure that exists within dining’s meal preparation areas and does not account for the negligence of the workers and/or training for it. It will not be addressing the lack of meal diversity the university may </w:t>
+      </w:r>
+      <w:r>
+        <w:t xml:space="preserve">have </w:t>
+      </w:r>
+      <w:r>
+        <w:t xml:space="preserve">on any given day, nor the availability of such. </w:t>
+      </w:r>
+    </w:p>
+    <w:p/>
+    <w:p>
+      <w:pPr>
+        <w:rPr>
+          <w:b/>
+          <w:bCs/>
+        </w:rPr>
+      </w:pPr>
+      <w:r>
+        <w:rPr>
+          <w:b/>
+          <w:bCs/>
+        </w:rPr>
+        <w:t>2. Discussion</w:t>
+      </w:r>
+    </w:p>
+    <w:p>
+      <w:r>
+        <w:tab/>
+        <w:t xml:space="preserve">I am proposing a change to modification in the kitchen areas that dining is equipped to work with when meal prep is occurring. In this proposal, I will address issues with the current design and/or workflow that occurs in a few of the dining facilities here on campus. With the current direction the university, Storms Dining Centre will be omitted due to current plans for closure beginning next fall semester. </w:t>
       </w:r>
     </w:p>
     <w:sectPr>

</xml_diff>

<commit_message>
Yeah Icant work in my room
</commit_message>
<xml_diff>
--- a/Proposal/Proposal.docx
+++ b/Proposal/Proposal.docx
@@ -568,19 +568,63 @@
         <w:t>The proposed solution to this problem would be a simple re-arrangement of the ordering of the service, with the proteins being put on last and a glove change between every order. A</w:t>
       </w:r>
       <w:r>
+        <w:t>dditionally, a</w:t>
+      </w:r>
+      <w:r>
         <w:t xml:space="preserve"> feature that UDCC has is the special dietary kitchen for those people who have </w:t>
       </w:r>
       <w:r>
-        <w:t xml:space="preserve">extremely inhibiting allergies and allows for a sterile place for them to get and eat food. Seasons should also adopt this idea, and this could be easily achieved by reallocating part of the Sun Room </w:t>
-      </w:r>
-      <w:r>
-        <w:t xml:space="preserve">with some renovations </w:t>
+        <w:t xml:space="preserve">extremely inhibiting allergies and allows for a sterile place for them to get and eat food. Seasons should also adopt this idea, and this could be easily achieved by reallocating part of the </w:t>
+      </w:r>
+      <w:proofErr w:type="gramStart"/>
+      <w:r>
+        <w:t>Sun Room</w:t>
+      </w:r>
+      <w:proofErr w:type="gramEnd"/>
+      <w:r>
+        <w:t xml:space="preserve"> </w:t>
+      </w:r>
+      <w:r>
+        <w:t>and</w:t>
+      </w:r>
+      <w:r>
+        <w:t xml:space="preserve"> some renovations </w:t>
+      </w:r>
+      <w:r>
+        <w:t xml:space="preserve">to transform it </w:t>
       </w:r>
       <w:r>
         <w:t>into such a facility</w:t>
       </w:r>
       <w:r>
         <w:t>.</w:t>
+      </w:r>
+      <w:r>
+        <w:t xml:space="preserve"> </w:t>
+      </w:r>
+    </w:p>
+    <w:p/>
+    <w:p>
+      <w:pPr>
+        <w:rPr>
+          <w:i/>
+          <w:iCs/>
+          <w:u w:val="single"/>
+        </w:rPr>
+      </w:pPr>
+      <w:r>
+        <w:rPr>
+          <w:i/>
+          <w:iCs/>
+          <w:u w:val="single"/>
+        </w:rPr>
+        <w:t>2.2 Result</w:t>
+      </w:r>
+    </w:p>
+    <w:p>
+      <w:r>
+        <w:tab/>
+        <w:t xml:space="preserve">The </w:t>
       </w:r>
     </w:p>
     <w:sectPr>

</xml_diff>

<commit_message>
just needa proof read
</commit_message>
<xml_diff>
--- a/Proposal/Proposal.docx
+++ b/Proposal/Proposal.docx
@@ -253,10 +253,30 @@
         <w:t>semester</w:t>
       </w:r>
       <w:r>
+        <w:t xml:space="preserve"> (</w:t>
+      </w:r>
+      <w:proofErr w:type="spellStart"/>
+      <w:r>
+        <w:t>Enrollment</w:t>
+      </w:r>
+      <w:proofErr w:type="spellEnd"/>
+      <w:r>
+        <w:t xml:space="preserve"> Statistics</w:t>
+      </w:r>
+      <w:r>
+        <w:t>)</w:t>
+      </w:r>
+      <w:r>
         <w:t>. Along with this, approximately 20% of Americans having some form of food allergy be it to nuts, gluten, or any other assortment of combinations to foods</w:t>
       </w:r>
       <w:r>
-        <w:t xml:space="preserve"> (food allergy)</w:t>
+        <w:t xml:space="preserve"> (</w:t>
+      </w:r>
+      <w:r>
+        <w:t>Facts and Statistics</w:t>
+      </w:r>
+      <w:r>
+        <w:t>)</w:t>
       </w:r>
       <w:r>
         <w:t xml:space="preserve">. </w:t>
@@ -552,6 +572,155 @@
     </w:p>
     <w:p>
       <w:r>
+        <w:rPr>
+          <w:noProof/>
+        </w:rPr>
+        <mc:AlternateContent>
+          <mc:Choice Requires="wps">
+            <w:drawing>
+              <wp:anchor distT="0" distB="0" distL="114300" distR="114300" simplePos="0" relativeHeight="251661312" behindDoc="0" locked="0" layoutInCell="1" allowOverlap="1" wp14:anchorId="2A86F197" wp14:editId="4ACA1551">
+                <wp:simplePos x="0" y="0"/>
+                <wp:positionH relativeFrom="column">
+                  <wp:posOffset>3248025</wp:posOffset>
+                </wp:positionH>
+                <wp:positionV relativeFrom="paragraph">
+                  <wp:posOffset>2486025</wp:posOffset>
+                </wp:positionV>
+                <wp:extent cx="756285" cy="1657350"/>
+                <wp:effectExtent l="38100" t="38100" r="43815" b="19050"/>
+                <wp:wrapNone/>
+                <wp:docPr id="4" name="Straight Arrow Connector 4"/>
+                <wp:cNvGraphicFramePr/>
+                <a:graphic xmlns:a="http://schemas.openxmlformats.org/drawingml/2006/main">
+                  <a:graphicData uri="http://schemas.microsoft.com/office/word/2010/wordprocessingShape">
+                    <wps:wsp>
+                      <wps:cNvCnPr/>
+                      <wps:spPr>
+                        <a:xfrm flipV="1">
+                          <a:off x="0" y="0"/>
+                          <a:ext cx="756285" cy="1657350"/>
+                        </a:xfrm>
+                        <a:prstGeom prst="straightConnector1">
+                          <a:avLst/>
+                        </a:prstGeom>
+                        <a:ln w="76200">
+                          <a:solidFill>
+                            <a:srgbClr val="FF0000"/>
+                          </a:solidFill>
+                          <a:tailEnd type="triangle"/>
+                        </a:ln>
+                      </wps:spPr>
+                      <wps:style>
+                        <a:lnRef idx="1">
+                          <a:schemeClr val="accent1"/>
+                        </a:lnRef>
+                        <a:fillRef idx="0">
+                          <a:schemeClr val="accent1"/>
+                        </a:fillRef>
+                        <a:effectRef idx="0">
+                          <a:schemeClr val="accent1"/>
+                        </a:effectRef>
+                        <a:fontRef idx="minor">
+                          <a:schemeClr val="tx1"/>
+                        </a:fontRef>
+                      </wps:style>
+                      <wps:bodyPr/>
+                    </wps:wsp>
+                  </a:graphicData>
+                </a:graphic>
+                <wp14:sizeRelH relativeFrom="margin">
+                  <wp14:pctWidth>0</wp14:pctWidth>
+                </wp14:sizeRelH>
+                <wp14:sizeRelV relativeFrom="margin">
+                  <wp14:pctHeight>0</wp14:pctHeight>
+                </wp14:sizeRelV>
+              </wp:anchor>
+            </w:drawing>
+          </mc:Choice>
+          <mc:Fallback>
+            <w:pict>
+              <v:shapetype w14:anchorId="27BA02D8" id="_x0000_t32" coordsize="21600,21600" o:spt="32" o:oned="t" path="m,l21600,21600e" filled="f">
+                <v:path arrowok="t" fillok="f" o:connecttype="none"/>
+                <o:lock v:ext="edit" shapetype="t"/>
+              </v:shapetype>
+              <v:shape id="Straight Arrow Connector 4" o:spid="_x0000_s1026" type="#_x0000_t32" style="position:absolute;margin-left:255.75pt;margin-top:195.75pt;width:59.55pt;height:130.5pt;flip:y;z-index:251661312;visibility:visible;mso-wrap-style:square;mso-width-percent:0;mso-height-percent:0;mso-wrap-distance-left:9pt;mso-wrap-distance-top:0;mso-wrap-distance-right:9pt;mso-wrap-distance-bottom:0;mso-position-horizontal:absolute;mso-position-horizontal-relative:text;mso-position-vertical:absolute;mso-position-vertical-relative:text;mso-width-percent:0;mso-height-percent:0;mso-width-relative:margin;mso-height-relative:margin" o:gfxdata="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" strokecolor="red" strokeweight="6pt">
+                <v:stroke endarrow="block" joinstyle="miter"/>
+              </v:shape>
+            </w:pict>
+          </mc:Fallback>
+        </mc:AlternateContent>
+      </w:r>
+      <w:r>
+        <w:rPr>
+          <w:noProof/>
+        </w:rPr>
+        <w:drawing>
+          <wp:anchor distT="0" distB="0" distL="114300" distR="114300" simplePos="0" relativeHeight="251658240" behindDoc="0" locked="0" layoutInCell="1" allowOverlap="1" wp14:anchorId="128D7625" wp14:editId="6EFF67CD">
+            <wp:simplePos x="0" y="0"/>
+            <wp:positionH relativeFrom="column">
+              <wp:posOffset>3375025</wp:posOffset>
+            </wp:positionH>
+            <wp:positionV relativeFrom="page">
+              <wp:posOffset>5055235</wp:posOffset>
+            </wp:positionV>
+            <wp:extent cx="2400300" cy="3676650"/>
+            <wp:effectExtent l="0" t="0" r="0" b="0"/>
+            <wp:wrapSquare wrapText="bothSides"/>
+            <wp:docPr id="3" name="Picture 3"/>
+            <wp:cNvGraphicFramePr>
+              <a:graphicFrameLocks xmlns:a="http://schemas.openxmlformats.org/drawingml/2006/main" noChangeAspect="1"/>
+            </wp:cNvGraphicFramePr>
+            <a:graphic xmlns:a="http://schemas.openxmlformats.org/drawingml/2006/main">
+              <a:graphicData uri="http://schemas.openxmlformats.org/drawingml/2006/picture">
+                <pic:pic xmlns:pic="http://schemas.openxmlformats.org/drawingml/2006/picture">
+                  <pic:nvPicPr>
+                    <pic:cNvPr id="0" name="Picture 1"/>
+                    <pic:cNvPicPr>
+                      <a:picLocks noChangeAspect="1" noChangeArrowheads="1"/>
+                    </pic:cNvPicPr>
+                  </pic:nvPicPr>
+                  <pic:blipFill rotWithShape="1">
+                    <a:blip r:embed="rId8">
+                      <a:extLst>
+                        <a:ext uri="{28A0092B-C50C-407E-A947-70E740481C1C}">
+                          <a14:useLocalDpi xmlns:a14="http://schemas.microsoft.com/office/drawing/2010/main" val="0"/>
+                        </a:ext>
+                      </a:extLst>
+                    </a:blip>
+                    <a:srcRect l="3948" t="9542" r="29737" b="4808"/>
+                    <a:stretch/>
+                  </pic:blipFill>
+                  <pic:spPr bwMode="auto">
+                    <a:xfrm>
+                      <a:off x="0" y="0"/>
+                      <a:ext cx="2400300" cy="3676650"/>
+                    </a:xfrm>
+                    <a:prstGeom prst="rect">
+                      <a:avLst/>
+                    </a:prstGeom>
+                    <a:noFill/>
+                    <a:ln>
+                      <a:noFill/>
+                    </a:ln>
+                    <a:extLst>
+                      <a:ext uri="{53640926-AAD7-44D8-BBD7-CCE9431645EC}">
+                        <a14:shadowObscured xmlns:a14="http://schemas.microsoft.com/office/drawing/2010/main"/>
+                      </a:ext>
+                    </a:extLst>
+                  </pic:spPr>
+                </pic:pic>
+              </a:graphicData>
+            </a:graphic>
+            <wp14:sizeRelH relativeFrom="page">
+              <wp14:pctWidth>0</wp14:pctWidth>
+            </wp14:sizeRelH>
+            <wp14:sizeRelV relativeFrom="page">
+              <wp14:pctHeight>0</wp14:pctHeight>
+            </wp14:sizeRelV>
+          </wp:anchor>
+        </w:drawing>
+      </w:r>
+      <w:r>
         <w:tab/>
         <w:t>These two dining centres are the two largest on campus, in both seating and options, however they also have their share in problems. Due to the nature of some of the stations there, cross contamination is just an expected occurrence</w:t>
       </w:r>
@@ -603,19 +772,224 @@
     </w:p>
     <w:p/>
     <w:p>
-      <w:pPr>
-        <w:rPr>
-          <w:i/>
-          <w:iCs/>
-          <w:u w:val="single"/>
-        </w:rPr>
-      </w:pPr>
-      <w:r>
-        <w:rPr>
-          <w:i/>
-          <w:iCs/>
-          <w:u w:val="single"/>
-        </w:rPr>
+      <w:r>
+        <w:rPr>
+          <w:noProof/>
+        </w:rPr>
+        <mc:AlternateContent>
+          <mc:Choice Requires="wps">
+            <w:drawing>
+              <wp:anchor distT="91440" distB="91440" distL="114300" distR="114300" simplePos="0" relativeHeight="251660288" behindDoc="0" locked="0" layoutInCell="1" allowOverlap="1" wp14:anchorId="51BC7DFF" wp14:editId="3B7D91EE">
+                <wp:simplePos x="0" y="0"/>
+                <wp:positionH relativeFrom="margin">
+                  <wp:align>left</wp:align>
+                </wp:positionH>
+                <wp:positionV relativeFrom="page">
+                  <wp:posOffset>7949565</wp:posOffset>
+                </wp:positionV>
+                <wp:extent cx="3352800" cy="946785"/>
+                <wp:effectExtent l="0" t="0" r="0" b="5715"/>
+                <wp:wrapTopAndBottom/>
+                <wp:docPr id="307" name="Text Box 2"/>
+                <wp:cNvGraphicFramePr>
+                  <a:graphicFrameLocks xmlns:a="http://schemas.openxmlformats.org/drawingml/2006/main"/>
+                </wp:cNvGraphicFramePr>
+                <a:graphic xmlns:a="http://schemas.openxmlformats.org/drawingml/2006/main">
+                  <a:graphicData uri="http://schemas.microsoft.com/office/word/2010/wordprocessingShape">
+                    <wps:wsp>
+                      <wps:cNvSpPr txBox="1">
+                        <a:spLocks noChangeArrowheads="1"/>
+                      </wps:cNvSpPr>
+                      <wps:spPr bwMode="auto">
+                        <a:xfrm>
+                          <a:off x="0" y="0"/>
+                          <a:ext cx="3352800" cy="946785"/>
+                        </a:xfrm>
+                        <a:prstGeom prst="rect">
+                          <a:avLst/>
+                        </a:prstGeom>
+                        <a:noFill/>
+                        <a:ln w="9525">
+                          <a:noFill/>
+                          <a:miter lim="800000"/>
+                          <a:headEnd/>
+                          <a:tailEnd/>
+                        </a:ln>
+                      </wps:spPr>
+                      <wps:txbx>
+                        <w:txbxContent>
+                          <w:p>
+                            <w:pPr>
+                              <w:pBdr>
+                                <w:top w:val="single" w:sz="24" w:space="8" w:color="4472C4" w:themeColor="accent1"/>
+                                <w:bottom w:val="single" w:sz="24" w:space="8" w:color="4472C4" w:themeColor="accent1"/>
+                              </w:pBdr>
+                              <w:spacing w:after="0"/>
+                              <w:rPr>
+                                <w:i/>
+                                <w:iCs/>
+                                <w:color w:val="4472C4" w:themeColor="accent1"/>
+                              </w:rPr>
+                            </w:pPr>
+                            <w:r>
+                              <w:rPr>
+                                <w:i/>
+                                <w:iCs/>
+                                <w:color w:val="4472C4" w:themeColor="accent1"/>
+                              </w:rPr>
+                              <w:t>Floor plan of Seasons Dining Centre and the proposed effected area</w:t>
+                            </w:r>
+                            <w:r>
+                              <w:rPr>
+                                <w:i/>
+                                <w:iCs/>
+                                <w:color w:val="4472C4" w:themeColor="accent1"/>
+                              </w:rPr>
+                              <w:t xml:space="preserve"> to transform into a critical allergy room</w:t>
+                            </w:r>
+                            <w:r>
+                              <w:rPr>
+                                <w:i/>
+                                <w:iCs/>
+                                <w:color w:val="4472C4" w:themeColor="accent1"/>
+                              </w:rPr>
+                              <w:t>.</w:t>
+                            </w:r>
+                            <w:r>
+                              <w:rPr>
+                                <w:i/>
+                                <w:iCs/>
+                                <w:color w:val="4472C4" w:themeColor="accent1"/>
+                              </w:rPr>
+                              <w:t xml:space="preserve"> Reallocating the north half for such.</w:t>
+                            </w:r>
+                          </w:p>
+                        </w:txbxContent>
+                      </wps:txbx>
+                      <wps:bodyPr rot="0" vert="horz" wrap="square" lIns="91440" tIns="45720" rIns="91440" bIns="45720" anchor="t" anchorCtr="0">
+                        <a:spAutoFit/>
+                      </wps:bodyPr>
+                    </wps:wsp>
+                  </a:graphicData>
+                </a:graphic>
+                <wp14:sizeRelH relativeFrom="margin">
+                  <wp14:pctWidth>58500</wp14:pctWidth>
+                </wp14:sizeRelH>
+                <wp14:sizeRelV relativeFrom="margin">
+                  <wp14:pctHeight>20000</wp14:pctHeight>
+                </wp14:sizeRelV>
+              </wp:anchor>
+            </w:drawing>
+          </mc:Choice>
+          <mc:Fallback>
+            <w:pict>
+              <v:shapetype w14:anchorId="51BC7DFF" id="_x0000_t202" coordsize="21600,21600" o:spt="202" path="m,l,21600r21600,l21600,xe">
+                <v:stroke joinstyle="miter"/>
+                <v:path gradientshapeok="t" o:connecttype="rect"/>
+              </v:shapetype>
+              <v:shape id="Text Box 2" o:spid="_x0000_s1026" type="#_x0000_t202" style="position:absolute;margin-left:0;margin-top:625.95pt;width:264pt;height:74.55pt;z-index:251660288;visibility:visible;mso-wrap-style:square;mso-width-percent:585;mso-height-percent:200;mso-wrap-distance-left:9pt;mso-wrap-distance-top:7.2pt;mso-wrap-distance-right:9pt;mso-wrap-distance-bottom:7.2pt;mso-position-horizontal:left;mso-position-horizontal-relative:margin;mso-position-vertical:absolute;mso-position-vertical-relative:page;mso-width-percent:585;mso-height-percent:200;mso-width-relative:margin;mso-height-relative:margin;v-text-anchor:top" o:gfxdata="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" filled="f" stroked="f">
+                <v:textbox style="mso-fit-shape-to-text:t">
+                  <w:txbxContent>
+                    <w:p>
+                      <w:pPr>
+                        <w:pBdr>
+                          <w:top w:val="single" w:sz="24" w:space="8" w:color="4472C4" w:themeColor="accent1"/>
+                          <w:bottom w:val="single" w:sz="24" w:space="8" w:color="4472C4" w:themeColor="accent1"/>
+                        </w:pBdr>
+                        <w:spacing w:after="0"/>
+                        <w:rPr>
+                          <w:i/>
+                          <w:iCs/>
+                          <w:color w:val="4472C4" w:themeColor="accent1"/>
+                        </w:rPr>
+                      </w:pPr>
+                      <w:r>
+                        <w:rPr>
+                          <w:i/>
+                          <w:iCs/>
+                          <w:color w:val="4472C4" w:themeColor="accent1"/>
+                        </w:rPr>
+                        <w:t>Floor plan of Seasons Dining Centre and the proposed effected area</w:t>
+                      </w:r>
+                      <w:r>
+                        <w:rPr>
+                          <w:i/>
+                          <w:iCs/>
+                          <w:color w:val="4472C4" w:themeColor="accent1"/>
+                        </w:rPr>
+                        <w:t xml:space="preserve"> to transform into a critical allergy room</w:t>
+                      </w:r>
+                      <w:r>
+                        <w:rPr>
+                          <w:i/>
+                          <w:iCs/>
+                          <w:color w:val="4472C4" w:themeColor="accent1"/>
+                        </w:rPr>
+                        <w:t>.</w:t>
+                      </w:r>
+                      <w:r>
+                        <w:rPr>
+                          <w:i/>
+                          <w:iCs/>
+                          <w:color w:val="4472C4" w:themeColor="accent1"/>
+                        </w:rPr>
+                        <w:t xml:space="preserve"> Reallocating the north half for such.</w:t>
+                      </w:r>
+                    </w:p>
+                  </w:txbxContent>
+                </v:textbox>
+                <w10:wrap type="topAndBottom" anchorx="margin" anchory="page"/>
+              </v:shape>
+            </w:pict>
+          </mc:Fallback>
+        </mc:AlternateContent>
+      </w:r>
+    </w:p>
+    <w:p>
+      <w:pPr>
+        <w:jc w:val="right"/>
+        <w:rPr>
+          <w:i/>
+          <w:iCs/>
+          <w:u w:val="single"/>
+        </w:rPr>
+      </w:pPr>
+      <w:r>
+        <w:rPr>
+          <w:iCs/>
+        </w:rPr>
+        <w:t>(Building Information)</w:t>
+      </w:r>
+      <w:r>
+        <w:rPr>
+          <w:iCs/>
+        </w:rPr>
+        <w:tab/>
+      </w:r>
+      <w:r>
+        <w:rPr>
+          <w:i/>
+          <w:iCs/>
+          <w:u w:val="single"/>
+        </w:rPr>
+        <w:br w:type="page"/>
+      </w:r>
+    </w:p>
+    <w:p>
+      <w:pPr>
+        <w:rPr>
+          <w:i/>
+          <w:iCs/>
+          <w:u w:val="single"/>
+        </w:rPr>
+      </w:pPr>
+      <w:r>
+        <w:rPr>
+          <w:i/>
+          <w:iCs/>
+          <w:u w:val="single"/>
+        </w:rPr>
+        <w:lastRenderedPageBreak/>
         <w:t>2.2 Result</w:t>
       </w:r>
     </w:p>
@@ -682,15 +1056,64 @@
           <w:iCs/>
           <w:u w:val="single"/>
         </w:rPr>
-        <w:t>3.1 Equipment</w:t>
-      </w:r>
-      <w:r>
-        <w:rPr>
-          <w:i/>
-          <w:iCs/>
-          <w:u w:val="single"/>
-        </w:rPr>
-        <w:t xml:space="preserve"> and Resources</w:t>
+        <w:t>3.1</w:t>
+      </w:r>
+      <w:r>
+        <w:rPr>
+          <w:i/>
+          <w:iCs/>
+          <w:u w:val="single"/>
+        </w:rPr>
+        <w:t xml:space="preserve"> Personnel</w:t>
+      </w:r>
+    </w:p>
+    <w:p>
+      <w:r>
+        <w:tab/>
+      </w:r>
+      <w:r>
+        <w:t xml:space="preserve">Iowa State University’s Facilities and Planning Management (FP&amp;M) would be directly involved along with the university’s Dining team to properly coordinate what needs to be completed. FP&amp;M has previously worked on projects similar during the Hub’s rework and other facility upgrades involving dining services. </w:t>
+      </w:r>
+    </w:p>
+    <w:p>
+      <w:pPr>
+        <w:rPr>
+          <w:i/>
+          <w:iCs/>
+          <w:u w:val="single"/>
+        </w:rPr>
+      </w:pPr>
+      <w:r>
+        <w:rPr>
+          <w:i/>
+          <w:iCs/>
+          <w:u w:val="single"/>
+        </w:rPr>
+        <w:t>3.</w:t>
+      </w:r>
+      <w:r>
+        <w:rPr>
+          <w:i/>
+          <w:iCs/>
+          <w:u w:val="single"/>
+        </w:rPr>
+        <w:t>2</w:t>
+      </w:r>
+      <w:r>
+        <w:rPr>
+          <w:i/>
+          <w:iCs/>
+          <w:u w:val="single"/>
+        </w:rPr>
+        <w:t xml:space="preserve"> </w:t>
+      </w:r>
+      <w:r>
+        <w:rPr>
+          <w:i/>
+          <w:iCs/>
+          <w:u w:val="single"/>
+        </w:rPr>
+        <w:t>Fiscal</w:t>
       </w:r>
     </w:p>
     <w:p>
@@ -705,6 +1128,17 @@
       </w:r>
       <w:r>
         <w:t>needed for a renovation in the Harvest Room, I can attempt to plan out roughly what all is needed for the task</w:t>
+      </w:r>
+      <w:r>
+        <w:t xml:space="preserve">. The following prices come from </w:t>
+      </w:r>
+      <w:proofErr w:type="spellStart"/>
+      <w:r>
+        <w:t>Vevor’s</w:t>
+      </w:r>
+      <w:proofErr w:type="spellEnd"/>
+      <w:r>
+        <w:t xml:space="preserve"> official website and Amazon.com</w:t>
       </w:r>
       <w:r>
         <w:t>:</w:t>
@@ -719,7 +1153,6 @@
         </w:numPr>
       </w:pPr>
       <w:r>
-        <w:lastRenderedPageBreak/>
         <w:t xml:space="preserve">Electric Grill Grooved </w:t>
       </w:r>
       <w:r>
@@ -729,7 +1162,7 @@
         <w:t>nd Flat Top Grill Combo 30-inch Commercial Griddle Grill</w:t>
       </w:r>
       <w:r>
-        <w:t xml:space="preserve"> x2</w:t>
+        <w:t xml:space="preserve"> </w:t>
       </w:r>
     </w:p>
     <w:p>
@@ -741,7 +1174,7 @@
         </w:numPr>
       </w:pPr>
       <w:r>
-        <w:t>$224.99 USD each.</w:t>
+        <w:t>$224.99 USD each</w:t>
       </w:r>
     </w:p>
     <w:p>
@@ -753,7 +1186,7 @@
         </w:numPr>
       </w:pPr>
       <w:r>
-        <w:t>Quick to clean and store/deploy as needed.</w:t>
+        <w:t>Quick to clean and store/deploy as needed</w:t>
       </w:r>
     </w:p>
     <w:p>
@@ -784,6 +1217,18 @@
       <w:pPr>
         <w:pStyle w:val="ListParagraph"/>
         <w:numPr>
+          <w:ilvl w:val="1"/>
+          <w:numId w:val="2"/>
+        </w:numPr>
+      </w:pPr>
+      <w:r>
+        <w:t>One for Hawthorn, one for Clyde’s</w:t>
+      </w:r>
+    </w:p>
+    <w:p>
+      <w:pPr>
+        <w:pStyle w:val="ListParagraph"/>
+        <w:numPr>
           <w:ilvl w:val="0"/>
           <w:numId w:val="2"/>
         </w:numPr>
@@ -791,7 +1236,722 @@
       <w:r>
         <w:t xml:space="preserve">Commercial </w:t>
       </w:r>
-    </w:p>
+      <w:r>
+        <w:t xml:space="preserve">grade </w:t>
+      </w:r>
+      <w:r>
+        <w:t>kitchen equipment</w:t>
+      </w:r>
+    </w:p>
+    <w:p>
+      <w:pPr>
+        <w:pStyle w:val="ListParagraph"/>
+        <w:numPr>
+          <w:ilvl w:val="1"/>
+          <w:numId w:val="2"/>
+        </w:numPr>
+      </w:pPr>
+      <w:r>
+        <w:t>Stovetop</w:t>
+      </w:r>
+      <w:r>
+        <w:tab/>
+      </w:r>
+      <w:r>
+        <w:tab/>
+        <w:t>~ $3000 USD</w:t>
+      </w:r>
+    </w:p>
+    <w:p>
+      <w:pPr>
+        <w:pStyle w:val="ListParagraph"/>
+        <w:numPr>
+          <w:ilvl w:val="1"/>
+          <w:numId w:val="2"/>
+        </w:numPr>
+      </w:pPr>
+      <w:r>
+        <w:t>Work surface</w:t>
+      </w:r>
+      <w:r>
+        <w:t xml:space="preserve"> &amp; Sink</w:t>
+      </w:r>
+      <w:r>
+        <w:tab/>
+        <w:t>~ $</w:t>
+      </w:r>
+      <w:r>
+        <w:t>1000 USD</w:t>
+      </w:r>
+    </w:p>
+    <w:p>
+      <w:pPr>
+        <w:pStyle w:val="ListParagraph"/>
+        <w:numPr>
+          <w:ilvl w:val="1"/>
+          <w:numId w:val="2"/>
+        </w:numPr>
+      </w:pPr>
+      <w:r>
+        <w:t xml:space="preserve">Fridge </w:t>
+      </w:r>
+      <w:r>
+        <w:t>&amp;</w:t>
+      </w:r>
+      <w:r>
+        <w:t xml:space="preserve"> Freezer</w:t>
+      </w:r>
+      <w:r>
+        <w:tab/>
+        <w:t>~ $1500 USD</w:t>
+      </w:r>
+    </w:p>
+    <w:p>
+      <w:pPr>
+        <w:pStyle w:val="ListParagraph"/>
+        <w:numPr>
+          <w:ilvl w:val="1"/>
+          <w:numId w:val="2"/>
+        </w:numPr>
+      </w:pPr>
+      <w:r>
+        <w:t>Estimated total:</w:t>
+      </w:r>
+      <w:r>
+        <w:tab/>
+        <w:t>~ $5500 USD</w:t>
+      </w:r>
+    </w:p>
+    <w:p>
+      <w:pPr>
+        <w:pStyle w:val="ListParagraph"/>
+        <w:numPr>
+          <w:ilvl w:val="0"/>
+          <w:numId w:val="2"/>
+        </w:numPr>
+      </w:pPr>
+      <w:r>
+        <w:t>Commercial grade hypoallergenic disposable gloves</w:t>
+      </w:r>
+      <w:r>
+        <w:t>3</w:t>
+      </w:r>
+    </w:p>
+    <w:p>
+      <w:pPr>
+        <w:pStyle w:val="ListParagraph"/>
+        <w:numPr>
+          <w:ilvl w:val="1"/>
+          <w:numId w:val="2"/>
+        </w:numPr>
+      </w:pPr>
+      <w:r>
+        <w:t>~ $10 USD / 1000 Units</w:t>
+      </w:r>
+    </w:p>
+    <w:p>
+      <w:pPr>
+        <w:pStyle w:val="ListParagraph"/>
+        <w:numPr>
+          <w:ilvl w:val="0"/>
+          <w:numId w:val="2"/>
+        </w:numPr>
+      </w:pPr>
+      <w:r>
+        <w:t>Commercial Vinyl Tile</w:t>
+      </w:r>
+    </w:p>
+    <w:p>
+      <w:pPr>
+        <w:pStyle w:val="ListParagraph"/>
+        <w:numPr>
+          <w:ilvl w:val="1"/>
+          <w:numId w:val="2"/>
+        </w:numPr>
+      </w:pPr>
+      <w:r>
+        <w:t>~ $45 Sq. ft. sterile tiles</w:t>
+      </w:r>
+    </w:p>
+    <w:p>
+      <w:pPr>
+        <w:pStyle w:val="ListParagraph"/>
+        <w:numPr>
+          <w:ilvl w:val="0"/>
+          <w:numId w:val="2"/>
+        </w:numPr>
+      </w:pPr>
+      <w:r>
+        <w:t>Commercial fire extinguisher</w:t>
+      </w:r>
+    </w:p>
+    <w:p>
+      <w:pPr>
+        <w:pStyle w:val="ListParagraph"/>
+        <w:numPr>
+          <w:ilvl w:val="1"/>
+          <w:numId w:val="2"/>
+        </w:numPr>
+      </w:pPr>
+      <w:r>
+        <w:t xml:space="preserve">~ $50 USD </w:t>
+      </w:r>
+    </w:p>
+    <w:p>
+      <w:pPr>
+        <w:rPr>
+          <w:i/>
+          <w:iCs/>
+          <w:u w:val="single"/>
+        </w:rPr>
+      </w:pPr>
+      <w:r>
+        <w:rPr>
+          <w:i/>
+          <w:iCs/>
+          <w:u w:val="single"/>
+        </w:rPr>
+        <w:t>3.</w:t>
+      </w:r>
+      <w:r>
+        <w:rPr>
+          <w:i/>
+          <w:iCs/>
+          <w:u w:val="single"/>
+        </w:rPr>
+        <w:t>3</w:t>
+      </w:r>
+      <w:r>
+        <w:rPr>
+          <w:i/>
+          <w:iCs/>
+          <w:u w:val="single"/>
+        </w:rPr>
+        <w:t xml:space="preserve"> </w:t>
+      </w:r>
+      <w:r>
+        <w:rPr>
+          <w:i/>
+          <w:iCs/>
+          <w:u w:val="single"/>
+        </w:rPr>
+        <w:t>Timing and Scheduling</w:t>
+      </w:r>
+    </w:p>
+    <w:p>
+      <w:r>
+        <w:tab/>
+      </w:r>
+      <w:r>
+        <w:t xml:space="preserve">The Clyde’s and Hawthorn modifications could be completed as soon as the order for the grills has arrived and a space allocated for storage and usage is designated, allowing for a very quick turnaround for the </w:t>
+      </w:r>
+      <w:r>
+        <w:t xml:space="preserve">two and an immediate and noticeable change for those involved and affected. The change for Seasons and UDCC’s sandwich bar is also immediate, just requiring the station to change the order of process and more frequent glove changes at the </w:t>
+      </w:r>
+      <w:r>
+        <w:lastRenderedPageBreak/>
+        <w:t xml:space="preserve">station. Finally, the renovation within Seasons for a Critical Allergy room would be a longer project, however, should be able to be completed during the summer months when the facility is closed. Minimal infrastructure changes would be necessary, with the largest one being </w:t>
+      </w:r>
+      <w:r>
+        <w:t xml:space="preserve">a connection to the water systems for a sink, and redoing the flooring to no longer be carpet, but a sterile tile for kitchen use. </w:t>
+      </w:r>
+      <w:r>
+        <w:t xml:space="preserve">I believe that the price of the renovation is appropriate and can be done with relative ease, as the commercial grade kitchen equipment alone is just over half of a single student’s in-state tuition. </w:t>
+      </w:r>
+    </w:p>
+    <w:p/>
+    <w:p>
+      <w:pPr>
+        <w:rPr>
+          <w:i/>
+          <w:iCs/>
+          <w:u w:val="single"/>
+        </w:rPr>
+      </w:pPr>
+      <w:r>
+        <w:rPr>
+          <w:i/>
+          <w:iCs/>
+          <w:u w:val="single"/>
+        </w:rPr>
+        <w:t>3.4 Gantt Chart of Project</w:t>
+      </w:r>
+    </w:p>
+    <w:tbl>
+      <w:tblPr>
+        <w:tblStyle w:val="TableGrid"/>
+        <w:tblW w:w="0" w:type="auto"/>
+        <w:tblLook w:val="04A0" w:firstRow="1" w:lastRow="0" w:firstColumn="1" w:lastColumn="0" w:noHBand="0" w:noVBand="1"/>
+      </w:tblPr>
+      <w:tblGrid>
+        <w:gridCol w:w="1513"/>
+        <w:gridCol w:w="1576"/>
+        <w:gridCol w:w="1512"/>
+        <w:gridCol w:w="1512"/>
+        <w:gridCol w:w="1547"/>
+        <w:gridCol w:w="1356"/>
+      </w:tblGrid>
+      <w:tr>
+        <w:tc>
+          <w:tcPr>
+            <w:tcW w:w="1513" w:type="dxa"/>
+          </w:tcPr>
+          <w:p>
+            <w:pPr>
+              <w:jc w:val="center"/>
+            </w:pPr>
+            <w:r>
+              <w:t>Tasks</w:t>
+            </w:r>
+          </w:p>
+        </w:tc>
+        <w:tc>
+          <w:tcPr>
+            <w:tcW w:w="1576" w:type="dxa"/>
+          </w:tcPr>
+          <w:p>
+            <w:pPr>
+              <w:jc w:val="center"/>
+            </w:pPr>
+            <w:r>
+              <w:t>Week 1</w:t>
+            </w:r>
+          </w:p>
+        </w:tc>
+        <w:tc>
+          <w:tcPr>
+            <w:tcW w:w="1512" w:type="dxa"/>
+          </w:tcPr>
+          <w:p>
+            <w:pPr>
+              <w:jc w:val="center"/>
+            </w:pPr>
+            <w:r>
+              <w:t>Week 2</w:t>
+            </w:r>
+          </w:p>
+        </w:tc>
+        <w:tc>
+          <w:tcPr>
+            <w:tcW w:w="1512" w:type="dxa"/>
+          </w:tcPr>
+          <w:p>
+            <w:pPr>
+              <w:jc w:val="center"/>
+            </w:pPr>
+            <w:r>
+              <w:t>Week 3</w:t>
+            </w:r>
+          </w:p>
+        </w:tc>
+        <w:tc>
+          <w:tcPr>
+            <w:tcW w:w="1547" w:type="dxa"/>
+          </w:tcPr>
+          <w:p>
+            <w:pPr>
+              <w:jc w:val="center"/>
+            </w:pPr>
+            <w:r>
+              <w:t>Week 4</w:t>
+            </w:r>
+          </w:p>
+        </w:tc>
+        <w:tc>
+          <w:tcPr>
+            <w:tcW w:w="1356" w:type="dxa"/>
+          </w:tcPr>
+          <w:p>
+            <w:pPr>
+              <w:jc w:val="center"/>
+            </w:pPr>
+            <w:r>
+              <w:t>Week 5</w:t>
+            </w:r>
+            <w:r>
+              <w:t>+</w:t>
+            </w:r>
+          </w:p>
+        </w:tc>
+      </w:tr>
+      <w:tr>
+        <w:tc>
+          <w:tcPr>
+            <w:tcW w:w="1513" w:type="dxa"/>
+          </w:tcPr>
+          <w:p>
+            <w:r>
+              <w:t>Ordering Grills</w:t>
+            </w:r>
+          </w:p>
+        </w:tc>
+        <w:tc>
+          <w:tcPr>
+            <w:tcW w:w="1576" w:type="dxa"/>
+            <w:shd w:val="clear" w:color="auto" w:fill="4472C4" w:themeFill="accent1"/>
+          </w:tcPr>
+          <w:p/>
+        </w:tc>
+        <w:tc>
+          <w:tcPr>
+            <w:tcW w:w="1512" w:type="dxa"/>
+          </w:tcPr>
+          <w:p/>
+        </w:tc>
+        <w:tc>
+          <w:tcPr>
+            <w:tcW w:w="1512" w:type="dxa"/>
+          </w:tcPr>
+          <w:p/>
+        </w:tc>
+        <w:tc>
+          <w:tcPr>
+            <w:tcW w:w="1547" w:type="dxa"/>
+          </w:tcPr>
+          <w:p/>
+        </w:tc>
+        <w:tc>
+          <w:tcPr>
+            <w:tcW w:w="1356" w:type="dxa"/>
+          </w:tcPr>
+          <w:p/>
+        </w:tc>
+      </w:tr>
+      <w:tr>
+        <w:tc>
+          <w:tcPr>
+            <w:tcW w:w="1513" w:type="dxa"/>
+          </w:tcPr>
+          <w:p>
+            <w:r>
+              <w:t>Installing Grills</w:t>
+            </w:r>
+          </w:p>
+        </w:tc>
+        <w:tc>
+          <w:tcPr>
+            <w:tcW w:w="1576" w:type="dxa"/>
+            <w:shd w:val="clear" w:color="auto" w:fill="auto"/>
+          </w:tcPr>
+          <w:p/>
+        </w:tc>
+        <w:tc>
+          <w:tcPr>
+            <w:tcW w:w="1512" w:type="dxa"/>
+            <w:shd w:val="clear" w:color="auto" w:fill="4472C4" w:themeFill="accent1"/>
+          </w:tcPr>
+          <w:p/>
+        </w:tc>
+        <w:tc>
+          <w:tcPr>
+            <w:tcW w:w="1512" w:type="dxa"/>
+            <w:shd w:val="clear" w:color="auto" w:fill="4472C4" w:themeFill="accent1"/>
+          </w:tcPr>
+          <w:p/>
+        </w:tc>
+        <w:tc>
+          <w:tcPr>
+            <w:tcW w:w="1547" w:type="dxa"/>
+          </w:tcPr>
+          <w:p/>
+        </w:tc>
+        <w:tc>
+          <w:tcPr>
+            <w:tcW w:w="1356" w:type="dxa"/>
+          </w:tcPr>
+          <w:p/>
+        </w:tc>
+      </w:tr>
+      <w:tr>
+        <w:tc>
+          <w:tcPr>
+            <w:tcW w:w="1513" w:type="dxa"/>
+          </w:tcPr>
+          <w:p>
+            <w:r>
+              <w:t>Change sandwich bars</w:t>
+            </w:r>
+          </w:p>
+        </w:tc>
+        <w:tc>
+          <w:tcPr>
+            <w:tcW w:w="1576" w:type="dxa"/>
+            <w:shd w:val="clear" w:color="auto" w:fill="4472C4" w:themeFill="accent1"/>
+          </w:tcPr>
+          <w:p/>
+        </w:tc>
+        <w:tc>
+          <w:tcPr>
+            <w:tcW w:w="1512" w:type="dxa"/>
+          </w:tcPr>
+          <w:p/>
+        </w:tc>
+        <w:tc>
+          <w:tcPr>
+            <w:tcW w:w="1512" w:type="dxa"/>
+          </w:tcPr>
+          <w:p/>
+        </w:tc>
+        <w:tc>
+          <w:tcPr>
+            <w:tcW w:w="1547" w:type="dxa"/>
+          </w:tcPr>
+          <w:p/>
+        </w:tc>
+        <w:tc>
+          <w:tcPr>
+            <w:tcW w:w="1356" w:type="dxa"/>
+          </w:tcPr>
+          <w:p/>
+        </w:tc>
+      </w:tr>
+      <w:tr>
+        <w:tc>
+          <w:tcPr>
+            <w:tcW w:w="1513" w:type="dxa"/>
+          </w:tcPr>
+          <w:p>
+            <w:r>
+              <w:t>Order Renovation Materials</w:t>
+            </w:r>
+          </w:p>
+        </w:tc>
+        <w:tc>
+          <w:tcPr>
+            <w:tcW w:w="1576" w:type="dxa"/>
+            <w:shd w:val="clear" w:color="auto" w:fill="4472C4" w:themeFill="accent1"/>
+          </w:tcPr>
+          <w:p/>
+        </w:tc>
+        <w:tc>
+          <w:tcPr>
+            <w:tcW w:w="1512" w:type="dxa"/>
+          </w:tcPr>
+          <w:p/>
+        </w:tc>
+        <w:tc>
+          <w:tcPr>
+            <w:tcW w:w="1512" w:type="dxa"/>
+          </w:tcPr>
+          <w:p/>
+        </w:tc>
+        <w:tc>
+          <w:tcPr>
+            <w:tcW w:w="1547" w:type="dxa"/>
+          </w:tcPr>
+          <w:p/>
+        </w:tc>
+        <w:tc>
+          <w:tcPr>
+            <w:tcW w:w="1356" w:type="dxa"/>
+          </w:tcPr>
+          <w:p/>
+        </w:tc>
+      </w:tr>
+      <w:tr>
+        <w:tc>
+          <w:tcPr>
+            <w:tcW w:w="1513" w:type="dxa"/>
+          </w:tcPr>
+          <w:p>
+            <w:r>
+              <w:t>Renovations</w:t>
+            </w:r>
+          </w:p>
+        </w:tc>
+        <w:tc>
+          <w:tcPr>
+            <w:tcW w:w="1576" w:type="dxa"/>
+            <w:shd w:val="clear" w:color="auto" w:fill="auto"/>
+          </w:tcPr>
+          <w:p/>
+        </w:tc>
+        <w:tc>
+          <w:tcPr>
+            <w:tcW w:w="1512" w:type="dxa"/>
+            <w:shd w:val="clear" w:color="auto" w:fill="4472C4" w:themeFill="accent1"/>
+          </w:tcPr>
+          <w:p/>
+        </w:tc>
+        <w:tc>
+          <w:tcPr>
+            <w:tcW w:w="1512" w:type="dxa"/>
+            <w:shd w:val="clear" w:color="auto" w:fill="4472C4" w:themeFill="accent1"/>
+          </w:tcPr>
+          <w:p/>
+        </w:tc>
+        <w:tc>
+          <w:tcPr>
+            <w:tcW w:w="1547" w:type="dxa"/>
+            <w:shd w:val="clear" w:color="auto" w:fill="4472C4" w:themeFill="accent1"/>
+          </w:tcPr>
+          <w:p/>
+        </w:tc>
+        <w:tc>
+          <w:tcPr>
+            <w:tcW w:w="1356" w:type="dxa"/>
+            <w:shd w:val="clear" w:color="auto" w:fill="4472C4" w:themeFill="accent1"/>
+          </w:tcPr>
+          <w:p/>
+        </w:tc>
+      </w:tr>
+    </w:tbl>
+    <w:p/>
+    <w:p>
+      <w:pPr>
+        <w:rPr>
+          <w:b/>
+          <w:bCs/>
+        </w:rPr>
+      </w:pPr>
+      <w:r>
+        <w:rPr>
+          <w:b/>
+          <w:bCs/>
+        </w:rPr>
+        <w:t>4. Conclusion</w:t>
+      </w:r>
+    </w:p>
+    <w:p>
+      <w:pPr>
+        <w:rPr>
+          <w:i/>
+          <w:iCs/>
+          <w:u w:val="single"/>
+        </w:rPr>
+      </w:pPr>
+      <w:r>
+        <w:rPr>
+          <w:i/>
+          <w:iCs/>
+          <w:u w:val="single"/>
+        </w:rPr>
+        <w:t>4.1 Summary</w:t>
+      </w:r>
+    </w:p>
+    <w:p>
+      <w:r>
+        <w:tab/>
+      </w:r>
+      <w:r>
+        <w:t>The proposed modifications to the current infrastructure set up within ISU’s dining services will allow for people who have allergies, religious reasons, or anything else</w:t>
+      </w:r>
+      <w:r>
+        <w:t>, and</w:t>
+      </w:r>
+      <w:r>
+        <w:t xml:space="preserve"> to have a better experience when using a service they </w:t>
+      </w:r>
+      <w:r>
+        <w:t xml:space="preserve">pay </w:t>
+      </w:r>
+      <w:r>
+        <w:t xml:space="preserve">for. </w:t>
+      </w:r>
+      <w:r>
+        <w:t xml:space="preserve">These new modifications will also allow workflow to progress at a constant rate without having to stop for every </w:t>
+      </w:r>
+      <w:r>
+        <w:t xml:space="preserve">special request, nor will the person trying to get food have to wait longer than anyone else as a clean environment will be ready almost instantly for them. </w:t>
+      </w:r>
+    </w:p>
+    <w:p>
+      <w:pPr>
+        <w:rPr>
+          <w:i/>
+          <w:iCs/>
+          <w:u w:val="single"/>
+        </w:rPr>
+      </w:pPr>
+      <w:r>
+        <w:rPr>
+          <w:i/>
+          <w:iCs/>
+          <w:u w:val="single"/>
+        </w:rPr>
+        <w:t>4.2 Contact</w:t>
+      </w:r>
+    </w:p>
+    <w:p>
+      <w:r>
+        <w:t xml:space="preserve">For more information, please </w:t>
+      </w:r>
+      <w:r>
+        <w:t>contact Haadi Majeed via email at hmajeed@iastate.edu.</w:t>
+      </w:r>
+    </w:p>
+    <w:p>
+      <w:r>
+        <w:br w:type="page"/>
+      </w:r>
+    </w:p>
+    <w:p>
+      <w:pPr>
+        <w:jc w:val="center"/>
+      </w:pPr>
+      <w:r>
+        <w:lastRenderedPageBreak/>
+        <w:t>Works Cited</w:t>
+      </w:r>
+    </w:p>
+    <w:p>
+      <w:pPr>
+        <w:pStyle w:val="NormalWeb"/>
+        <w:ind w:left="567" w:hanging="567"/>
+      </w:pPr>
+      <w:r>
+        <w:t xml:space="preserve">“Building Information.” </w:t>
+      </w:r>
+      <w:r>
+        <w:rPr>
+          <w:i/>
+          <w:iCs/>
+        </w:rPr>
+        <w:t>Iowa State University Building Information</w:t>
+      </w:r>
+      <w:r>
+        <w:t xml:space="preserve">, www.fpm.iastate.edu/maps/buildings/. </w:t>
+      </w:r>
+    </w:p>
+    <w:p>
+      <w:pPr>
+        <w:pStyle w:val="NormalWeb"/>
+        <w:ind w:left="567" w:hanging="567"/>
+      </w:pPr>
+      <w:r>
+        <w:t xml:space="preserve">“Enrollment Statistics.” </w:t>
+      </w:r>
+      <w:r>
+        <w:rPr>
+          <w:i/>
+          <w:iCs/>
+        </w:rPr>
+        <w:t>Enrollment Statistics | The Office of the Registrar | Iowa State University</w:t>
+      </w:r>
+      <w:r>
+        <w:t xml:space="preserve">, 2021, www.registrar.iastate.edu/resources/enrollment-statistics. </w:t>
+      </w:r>
+    </w:p>
+    <w:p>
+      <w:pPr>
+        <w:pStyle w:val="NormalWeb"/>
+        <w:ind w:left="567" w:hanging="567"/>
+      </w:pPr>
+      <w:r>
+        <w:t xml:space="preserve">“Facts and Statistics.” </w:t>
+      </w:r>
+      <w:r>
+        <w:rPr>
+          <w:i/>
+          <w:iCs/>
+        </w:rPr>
+        <w:t>Food Allergy Research &amp; Education</w:t>
+      </w:r>
+      <w:r>
+        <w:t xml:space="preserve">, 2021, www.foodallergy.org/resources/facts-and-statistics. </w:t>
+      </w:r>
+    </w:p>
+    <w:p/>
     <w:sectPr>
       <w:pgSz w:w="11906" w:h="16838"/>
       <w:pgMar w:top="1440" w:right="1440" w:bottom="1440" w:left="1440" w:header="708" w:footer="708" w:gutter="0"/>
@@ -800,6 +1960,56 @@
     </w:sectPr>
   </w:body>
 </w:document>
+</file>
+
+<file path=word/endnotes.xml><?xml version="1.0" encoding="utf-8"?>
+<w:endnotes xmlns:wpc="http://schemas.microsoft.com/office/word/2010/wordprocessingCanvas" xmlns:cx="http://schemas.microsoft.com/office/drawing/2014/chartex" xmlns:cx1="http://schemas.microsoft.com/office/drawing/2015/9/8/chartex" xmlns:cx2="http://schemas.microsoft.com/office/drawing/2015/10/21/chartex" xmlns:cx3="http://schemas.microsoft.com/office/drawing/2016/5/9/chartex" xmlns:cx4="http://schemas.microsoft.com/office/drawing/2016/5/10/chartex" xmlns:cx5="http://schemas.microsoft.com/office/drawing/2016/5/11/chartex" xmlns:cx6="http://schemas.microsoft.com/office/drawing/2016/5/12/chartex" xmlns:cx7="http://schemas.microsoft.com/office/drawing/2016/5/13/chartex" xmlns:cx8="http://schemas.microsoft.com/office/drawing/2016/5/14/chartex" xmlns:mc="http://schemas.openxmlformats.org/markup-compatibility/2006" xmlns:aink="http://schemas.microsoft.com/office/drawing/2016/ink" xmlns:am3d="http://schemas.microsoft.com/office/drawing/2017/model3d" xmlns:o="urn:schemas-microsoft-com:office:office" xmlns:r="http://schemas.openxmlformats.org/officeDocument/2006/relationships" xmlns:m="http://schemas.openxmlformats.org/officeDocument/2006/math" xmlns:v="urn:schemas-microsoft-com:vml" xmlns:wp14="http://schemas.microsoft.com/office/word/2010/wordprocessingDrawing" xmlns:wp="http://schemas.openxmlformats.org/drawingml/2006/wordprocessingDrawing" xmlns:w10="urn:schemas-microsoft-com:office:word" xmlns:w="http://schemas.openxmlformats.org/wordprocessingml/2006/main" xmlns:w14="http://schemas.microsoft.com/office/word/2010/wordml" xmlns:w15="http://schemas.microsoft.com/office/word/2012/wordml" xmlns:w16cex="http://schemas.microsoft.com/office/word/2018/wordml/cex" xmlns:w16cid="http://schemas.microsoft.com/office/word/2016/wordml/cid" xmlns:w16="http://schemas.microsoft.com/office/word/2018/wordml" xmlns:w16se="http://schemas.microsoft.com/office/word/2015/wordml/symex" xmlns:wpg="http://schemas.microsoft.com/office/word/2010/wordprocessingGroup" xmlns:wpi="http://schemas.microsoft.com/office/word/2010/wordprocessingInk" xmlns:wne="http://schemas.microsoft.com/office/word/2006/wordml" xmlns:wps="http://schemas.microsoft.com/office/word/2010/wordprocessingShape" mc:Ignorable="w14 w15 w16se w16cid w16 w16cex wp14">
+  <w:endnote w:type="separator" w:id="-1">
+    <w:p>
+      <w:pPr>
+        <w:spacing w:after="0" w:line="240" w:lineRule="auto"/>
+      </w:pPr>
+      <w:r>
+        <w:separator/>
+      </w:r>
+    </w:p>
+  </w:endnote>
+  <w:endnote w:type="continuationSeparator" w:id="0">
+    <w:p>
+      <w:pPr>
+        <w:spacing w:after="0" w:line="240" w:lineRule="auto"/>
+      </w:pPr>
+      <w:r>
+        <w:continuationSeparator/>
+      </w:r>
+    </w:p>
+  </w:endnote>
+</w:endnotes>
+</file>
+
+<file path=word/footnotes.xml><?xml version="1.0" encoding="utf-8"?>
+<w:footnotes xmlns:wpc="http://schemas.microsoft.com/office/word/2010/wordprocessingCanvas" xmlns:cx="http://schemas.microsoft.com/office/drawing/2014/chartex" xmlns:cx1="http://schemas.microsoft.com/office/drawing/2015/9/8/chartex" xmlns:cx2="http://schemas.microsoft.com/office/drawing/2015/10/21/chartex" xmlns:cx3="http://schemas.microsoft.com/office/drawing/2016/5/9/chartex" xmlns:cx4="http://schemas.microsoft.com/office/drawing/2016/5/10/chartex" xmlns:cx5="http://schemas.microsoft.com/office/drawing/2016/5/11/chartex" xmlns:cx6="http://schemas.microsoft.com/office/drawing/2016/5/12/chartex" xmlns:cx7="http://schemas.microsoft.com/office/drawing/2016/5/13/chartex" xmlns:cx8="http://schemas.microsoft.com/office/drawing/2016/5/14/chartex" xmlns:mc="http://schemas.openxmlformats.org/markup-compatibility/2006" xmlns:aink="http://schemas.microsoft.com/office/drawing/2016/ink" xmlns:am3d="http://schemas.microsoft.com/office/drawing/2017/model3d" xmlns:o="urn:schemas-microsoft-com:office:office" xmlns:r="http://schemas.openxmlformats.org/officeDocument/2006/relationships" xmlns:m="http://schemas.openxmlformats.org/officeDocument/2006/math" xmlns:v="urn:schemas-microsoft-com:vml" xmlns:wp14="http://schemas.microsoft.com/office/word/2010/wordprocessingDrawing" xmlns:wp="http://schemas.openxmlformats.org/drawingml/2006/wordprocessingDrawing" xmlns:w10="urn:schemas-microsoft-com:office:word" xmlns:w="http://schemas.openxmlformats.org/wordprocessingml/2006/main" xmlns:w14="http://schemas.microsoft.com/office/word/2010/wordml" xmlns:w15="http://schemas.microsoft.com/office/word/2012/wordml" xmlns:w16cex="http://schemas.microsoft.com/office/word/2018/wordml/cex" xmlns:w16cid="http://schemas.microsoft.com/office/word/2016/wordml/cid" xmlns:w16="http://schemas.microsoft.com/office/word/2018/wordml" xmlns:w16se="http://schemas.microsoft.com/office/word/2015/wordml/symex" xmlns:wpg="http://schemas.microsoft.com/office/word/2010/wordprocessingGroup" xmlns:wpi="http://schemas.microsoft.com/office/word/2010/wordprocessingInk" xmlns:wne="http://schemas.microsoft.com/office/word/2006/wordml" xmlns:wps="http://schemas.microsoft.com/office/word/2010/wordprocessingShape" mc:Ignorable="w14 w15 w16se w16cid w16 w16cex wp14">
+  <w:footnote w:type="separator" w:id="-1">
+    <w:p>
+      <w:pPr>
+        <w:spacing w:after="0" w:line="240" w:lineRule="auto"/>
+      </w:pPr>
+      <w:r>
+        <w:separator/>
+      </w:r>
+    </w:p>
+  </w:footnote>
+  <w:footnote w:type="continuationSeparator" w:id="0">
+    <w:p>
+      <w:pPr>
+        <w:spacing w:after="0" w:line="240" w:lineRule="auto"/>
+      </w:pPr>
+      <w:r>
+        <w:continuationSeparator/>
+      </w:r>
+    </w:p>
+  </w:footnote>
+</w:footnotes>
 </file>
 
 <file path=word/numbering.xml><?xml version="1.0" encoding="utf-8"?>
@@ -1476,6 +2686,107 @@
       <w:contextualSpacing/>
     </w:pPr>
   </w:style>
+  <w:style w:type="paragraph" w:styleId="Header">
+    <w:name w:val="header"/>
+    <w:basedOn w:val="Normal"/>
+    <w:link w:val="HeaderChar"/>
+    <w:uiPriority w:val="99"/>
+    <w:unhideWhenUsed/>
+    <w:rsid w:val="00522F2F"/>
+    <w:pPr>
+      <w:tabs>
+        <w:tab w:val="center" w:pos="4680"/>
+        <w:tab w:val="right" w:pos="9360"/>
+      </w:tabs>
+      <w:spacing w:after="0" w:line="240" w:lineRule="auto"/>
+    </w:pPr>
+  </w:style>
+  <w:style w:type="character" w:customStyle="1" w:styleId="HeaderChar">
+    <w:name w:val="Header Char"/>
+    <w:basedOn w:val="DefaultParagraphFont"/>
+    <w:link w:val="Header"/>
+    <w:uiPriority w:val="99"/>
+    <w:rsid w:val="00522F2F"/>
+  </w:style>
+  <w:style w:type="paragraph" w:styleId="Footer">
+    <w:name w:val="footer"/>
+    <w:basedOn w:val="Normal"/>
+    <w:link w:val="FooterChar"/>
+    <w:uiPriority w:val="99"/>
+    <w:unhideWhenUsed/>
+    <w:rsid w:val="00522F2F"/>
+    <w:pPr>
+      <w:tabs>
+        <w:tab w:val="center" w:pos="4680"/>
+        <w:tab w:val="right" w:pos="9360"/>
+      </w:tabs>
+      <w:spacing w:after="0" w:line="240" w:lineRule="auto"/>
+    </w:pPr>
+  </w:style>
+  <w:style w:type="character" w:customStyle="1" w:styleId="FooterChar">
+    <w:name w:val="Footer Char"/>
+    <w:basedOn w:val="DefaultParagraphFont"/>
+    <w:link w:val="Footer"/>
+    <w:uiPriority w:val="99"/>
+    <w:rsid w:val="00522F2F"/>
+  </w:style>
+  <w:style w:type="table" w:styleId="TableGrid">
+    <w:name w:val="Table Grid"/>
+    <w:basedOn w:val="TableNormal"/>
+    <w:uiPriority w:val="39"/>
+    <w:rsid w:val="00DD72AF"/>
+    <w:pPr>
+      <w:spacing w:after="0" w:line="240" w:lineRule="auto"/>
+    </w:pPr>
+    <w:tblPr>
+      <w:tblBorders>
+        <w:top w:val="single" w:sz="4" w:space="0" w:color="auto"/>
+        <w:left w:val="single" w:sz="4" w:space="0" w:color="auto"/>
+        <w:bottom w:val="single" w:sz="4" w:space="0" w:color="auto"/>
+        <w:right w:val="single" w:sz="4" w:space="0" w:color="auto"/>
+        <w:insideH w:val="single" w:sz="4" w:space="0" w:color="auto"/>
+        <w:insideV w:val="single" w:sz="4" w:space="0" w:color="auto"/>
+      </w:tblBorders>
+    </w:tblPr>
+  </w:style>
+  <w:style w:type="character" w:styleId="Hyperlink">
+    <w:name w:val="Hyperlink"/>
+    <w:basedOn w:val="DefaultParagraphFont"/>
+    <w:uiPriority w:val="99"/>
+    <w:unhideWhenUsed/>
+    <w:rsid w:val="009A5FF3"/>
+    <w:rPr>
+      <w:color w:val="0563C1" w:themeColor="hyperlink"/>
+      <w:u w:val="single"/>
+    </w:rPr>
+  </w:style>
+  <w:style w:type="character" w:styleId="UnresolvedMention">
+    <w:name w:val="Unresolved Mention"/>
+    <w:basedOn w:val="DefaultParagraphFont"/>
+    <w:uiPriority w:val="99"/>
+    <w:semiHidden/>
+    <w:unhideWhenUsed/>
+    <w:rsid w:val="009A5FF3"/>
+    <w:rPr>
+      <w:color w:val="605E5C"/>
+      <w:shd w:val="clear" w:color="auto" w:fill="E1DFDD"/>
+    </w:rPr>
+  </w:style>
+  <w:style w:type="paragraph" w:styleId="NormalWeb">
+    <w:name w:val="Normal (Web)"/>
+    <w:basedOn w:val="Normal"/>
+    <w:uiPriority w:val="99"/>
+    <w:semiHidden/>
+    <w:unhideWhenUsed/>
+    <w:rsid w:val="007A730A"/>
+    <w:pPr>
+      <w:spacing w:before="100" w:beforeAutospacing="1" w:after="100" w:afterAutospacing="1" w:line="240" w:lineRule="auto"/>
+    </w:pPr>
+    <w:rPr>
+      <w:rFonts w:eastAsia="Times New Roman" w:cs="Times New Roman"/>
+      <w:lang w:val="en-US"/>
+    </w:rPr>
+  </w:style>
 </w:styles>
 </file>
 

</xml_diff>